<commit_message>
Add exercises 5 6 7
</commit_message>
<xml_diff>
--- a/Exercises/Java Exercises Class & Object.docx
+++ b/Exercises/Java Exercises Class & Object.docx
@@ -92,79 +92,85 @@
         <w:rPr>
           <w:sz w:val="28"/>
         </w:rPr>
-        <w:t>Hành động của sinh viên gồm: đi học, là</w:t>
+        <w:t>Hành động của sinh viên gồm: đi học, làm bài tập, nộp học phí, làm bài kiểm tra và cho biết thông tin đầy đủ của bản thân, các hàm tạo có và không có tham số, các phương thức get/set.</w:t>
+      </w:r>
+    </w:p>
+    <w:p>
+      <w:pPr>
+        <w:rPr>
+          <w:sz w:val="28"/>
+        </w:rPr>
+      </w:pPr>
+      <w:r>
+        <w:rPr>
+          <w:sz w:val="28"/>
+        </w:rPr>
+        <w:t>Nhập vào thông tin của một số đối tượng sinh viên sau đó cho sinh viên đó đi học, làm bài tập, nộp học phí, cung cấp thông tin đầy đủ của sinh viên đó khi thực hiện các chức năng vừa rồi.</w:t>
+      </w:r>
+    </w:p>
+    <w:p>
+      <w:pPr>
+        <w:rPr>
+          <w:sz w:val="28"/>
+        </w:rPr>
+      </w:pPr>
+      <w:r>
+        <w:rPr>
+          <w:b/>
+          <w:sz w:val="28"/>
+        </w:rPr>
+        <w:t>Ex2:</w:t>
+      </w:r>
+      <w:r>
+        <w:rPr>
+          <w:sz w:val="28"/>
+        </w:rPr>
+        <w:t xml:space="preserve"> Thông tin môn học gồm: </w:t>
+      </w:r>
+      <w:r>
+        <w:rPr>
+          <w:sz w:val="28"/>
+        </w:rPr>
+        <w:t>mã môn học, tên môn học, số tiết</w:t>
+      </w:r>
+      <w:r>
+        <w:rPr>
+          <w:sz w:val="28"/>
+        </w:rPr>
+        <w:t>, số tín chỉ(&gt;=</w:t>
+      </w:r>
+      <w:r>
+        <w:rPr>
+          <w:sz w:val="28"/>
+        </w:rPr>
+        <w:t xml:space="preserve"> </w:t>
+      </w:r>
+      <w:r>
+        <w:rPr>
+          <w:sz w:val="28"/>
+        </w:rPr>
+        <w:t>1 và &lt;= 4)</w:t>
+      </w:r>
+      <w:r>
+        <w:rPr>
+          <w:sz w:val="28"/>
+        </w:rPr>
+        <w:t>, số bài kiểm tra</w:t>
+      </w:r>
+      <w:r>
+        <w:rPr>
+          <w:sz w:val="28"/>
+        </w:rPr>
+        <w:t xml:space="preserve"> (&gt; 1 &amp;&amp; &lt; 5)</w:t>
+      </w:r>
+      <w:r>
+        <w:rPr>
+          <w:sz w:val="28"/>
+        </w:rPr>
+        <w:t>, người dạy. Môn học có thể thực hiện các hành động như cung cấp đầy đủ thông tin bản thân, có các constructor, getter/setter tương ứng các thuộc tính.</w:t>
       </w:r>
       <w:bookmarkStart w:id="0" w:name="_GoBack"/>
       <w:bookmarkEnd w:id="0"/>
-      <w:r>
-        <w:rPr>
-          <w:sz w:val="28"/>
-        </w:rPr>
-        <w:t>m bài tập, nộp học phí, làm bài kiểm tra và cho biết thông tin đầy đủ của bản thân, các hàm tạo có và không có tham số, các phương thức get/set.</w:t>
-      </w:r>
-    </w:p>
-    <w:p>
-      <w:pPr>
-        <w:rPr>
-          <w:sz w:val="28"/>
-        </w:rPr>
-      </w:pPr>
-      <w:r>
-        <w:rPr>
-          <w:sz w:val="28"/>
-        </w:rPr>
-        <w:t>Nhập vào thông tin của một số đối tượng sinh viên sau đó cho sinh viên đó đi học, làm bài tập, nộp học phí, cung cấp thông tin đầy đủ của sinh viên đó khi thực hiện các chức năng vừa rồi.</w:t>
-      </w:r>
-    </w:p>
-    <w:p>
-      <w:pPr>
-        <w:rPr>
-          <w:sz w:val="28"/>
-        </w:rPr>
-      </w:pPr>
-      <w:r>
-        <w:rPr>
-          <w:b/>
-          <w:sz w:val="28"/>
-        </w:rPr>
-        <w:t>Ex2:</w:t>
-      </w:r>
-      <w:r>
-        <w:rPr>
-          <w:sz w:val="28"/>
-        </w:rPr>
-        <w:t xml:space="preserve"> Thông tin môn học gồm: </w:t>
-      </w:r>
-      <w:r>
-        <w:rPr>
-          <w:sz w:val="28"/>
-        </w:rPr>
-        <w:t>mã môn học, tên môn học, số tiết</w:t>
-      </w:r>
-      <w:r>
-        <w:rPr>
-          <w:sz w:val="28"/>
-        </w:rPr>
-        <w:t>, số tín chỉ(&gt;=1 và &lt;= 4)</w:t>
-      </w:r>
-      <w:r>
-        <w:rPr>
-          <w:sz w:val="28"/>
-        </w:rPr>
-        <w:t>, số bài kiểm tra</w:t>
-      </w:r>
-      <w:r>
-        <w:rPr>
-          <w:sz w:val="28"/>
-        </w:rPr>
-        <w:t xml:space="preserve"> (&gt; 1 &amp;&amp; &lt; 5)</w:t>
-      </w:r>
-      <w:r>
-        <w:rPr>
-          <w:sz w:val="28"/>
-        </w:rPr>
-        <w:t>, người dạy. Môn học có thể thực hiện các hành động như cung cấp đầy đủ thông tin bản thân, có các constructor, getter/setter tương ứng các thuộc tính.</w:t>
-      </w:r>
     </w:p>
     <w:p>
       <w:pPr>
@@ -400,6 +406,7 @@
           <w:docPartUnique/>
         </w:docPartObj>
       </w:sdtPr>
+      <w:sdtEndPr/>
       <w:sdtContent>
         <w:r>
           <w:rPr>
@@ -433,7 +440,7 @@
               </v:handles>
               <o:lock v:ext="edit" text="t" shapetype="t"/>
             </v:shapetype>
-            <v:shape id="PowerPlusWaterMarkObject104639205" o:spid="_x0000_s2049" type="#_x0000_t136" style="position:absolute;margin-left:0;margin-top:0;width:507.6pt;height:152.25pt;rotation:315;z-index:-251657216;mso-position-horizontal:center;mso-position-horizontal-relative:margin;mso-position-vertical:center;mso-position-vertical-relative:margin" o:allowincell="f" fillcolor="silver" stroked="f">
+            <v:shape id="PowerPlusWaterMarkObject104639205" o:spid="_x0000_s2049" type="#_x0000_t136" style="position:absolute;margin-left:0;margin-top:0;width:507.6pt;height:152.25pt;rotation:315;z-index:-251658752;mso-position-horizontal:center;mso-position-horizontal-relative:margin;mso-position-vertical:center;mso-position-vertical-relative:margin" o:allowincell="f" fillcolor="silver" stroked="f">
               <v:fill opacity=".5"/>
               <v:textpath style="font-family:&quot;Calibri&quot;;font-size:1pt" string="Java Tutorial"/>
               <w10:wrap anchorx="margin" anchory="margin"/>
@@ -1350,7 +1357,7 @@
 </file>
 
 <file path=customXml/itemProps1.xml><?xml version="1.0" encoding="utf-8"?>
-<ds:datastoreItem xmlns:ds="http://schemas.openxmlformats.org/officeDocument/2006/customXml" ds:itemID="{25196E0D-34A8-40C0-91BE-C98F52B8BF11}">
+<ds:datastoreItem xmlns:ds="http://schemas.openxmlformats.org/officeDocument/2006/customXml" ds:itemID="{0EBD481D-AC74-4062-9D27-90B74E0DC836}">
   <ds:schemaRefs>
     <ds:schemaRef ds:uri="http://schemas.openxmlformats.org/officeDocument/2006/bibliography"/>
   </ds:schemaRefs>

</xml_diff>